<commit_message>
si esto da error ima kill myself
</commit_message>
<xml_diff>
--- a/FASE 2/BF-0041/EvidenciasCasosDePrueba/CP-005.docx
+++ b/FASE 2/BF-0041/EvidenciasCasosDePrueba/CP-005.docx
@@ -70,21 +70,12 @@
         </w:rPr>
         <w:t xml:space="preserve">Fecha: </w:t>
       </w:r>
-      <w:proofErr w:type="gramStart"/>
       <w:r>
         <w:rPr>
           <w:rFonts w:ascii="Aptos" w:hAnsi="Aptos"/>
           <w:lang w:val="es-SV"/>
         </w:rPr>
-        <w:t>Sábado</w:t>
-      </w:r>
-      <w:proofErr w:type="gramEnd"/>
-      <w:r>
-        <w:rPr>
-          <w:rFonts w:ascii="Aptos" w:hAnsi="Aptos"/>
-          <w:lang w:val="es-SV"/>
-        </w:rPr>
-        <w:t xml:space="preserve">, 9 de noviembre de 2024 </w:t>
+        <w:t xml:space="preserve">Sábado, 9 de noviembre de 2024 </w:t>
       </w:r>
     </w:p>
     <w:p>
@@ -119,6 +110,199 @@
           <w:lang w:val="en-US"/>
         </w:rPr>
       </w:pPr>
+      <w:r>
+        <w:rPr>
+          <w:rFonts w:ascii="Aptos" w:hAnsi="Aptos"/>
+          <w:lang w:val="en-US"/>
+        </w:rPr>
+        <w:drawing>
+          <wp:inline distT="0" distB="0" distL="0" distR="0" wp14:anchorId="1301A136" wp14:editId="5A0FDEF7">
+            <wp:extent cx="5943600" cy="3126740"/>
+            <wp:effectExtent l="0" t="0" r="0" b="0"/>
+            <wp:docPr id="196825340" name="Imagen 1" descr="Interfaz de usuario gráfica&#10;&#10;Descripción generada automáticamente"/>
+            <wp:cNvGraphicFramePr>
+              <a:graphicFrameLocks xmlns:a="http://schemas.openxmlformats.org/drawingml/2006/main" noChangeAspect="1"/>
+            </wp:cNvGraphicFramePr>
+            <a:graphic xmlns:a="http://schemas.openxmlformats.org/drawingml/2006/main">
+              <a:graphicData uri="http://schemas.openxmlformats.org/drawingml/2006/picture">
+                <pic:pic xmlns:pic="http://schemas.openxmlformats.org/drawingml/2006/picture">
+                  <pic:nvPicPr>
+                    <pic:cNvPr id="196825340" name="Imagen 1" descr="Interfaz de usuario gráfica&#10;&#10;Descripción generada automáticamente"/>
+                    <pic:cNvPicPr/>
+                  </pic:nvPicPr>
+                  <pic:blipFill>
+                    <a:blip r:embed="rId4"/>
+                    <a:stretch>
+                      <a:fillRect/>
+                    </a:stretch>
+                  </pic:blipFill>
+                  <pic:spPr>
+                    <a:xfrm>
+                      <a:off x="0" y="0"/>
+                      <a:ext cx="5943600" cy="3126740"/>
+                    </a:xfrm>
+                    <a:prstGeom prst="rect">
+                      <a:avLst/>
+                    </a:prstGeom>
+                  </pic:spPr>
+                </pic:pic>
+              </a:graphicData>
+            </a:graphic>
+          </wp:inline>
+        </w:drawing>
+      </w:r>
+    </w:p>
+    <w:p>
+      <w:pPr>
+        <w:spacing w:line="480" w:lineRule="auto"/>
+        <w:rPr>
+          <w:rFonts w:ascii="Aptos" w:hAnsi="Aptos"/>
+          <w:lang w:val="en-US"/>
+        </w:rPr>
+      </w:pPr>
+      <w:r>
+        <w:rPr>
+          <w:rFonts w:ascii="Aptos" w:hAnsi="Aptos"/>
+          <w:lang w:val="en-US"/>
+        </w:rPr>
+        <w:lastRenderedPageBreak/>
+        <w:drawing>
+          <wp:inline distT="0" distB="0" distL="0" distR="0" wp14:anchorId="6ED1C570" wp14:editId="03FE8FB1">
+            <wp:extent cx="5943600" cy="3123565"/>
+            <wp:effectExtent l="0" t="0" r="0" b="635"/>
+            <wp:docPr id="1425691844" name="Imagen 1" descr="Interfaz de usuario gráfica, Texto&#10;&#10;Descripción generada automáticamente"/>
+            <wp:cNvGraphicFramePr>
+              <a:graphicFrameLocks xmlns:a="http://schemas.openxmlformats.org/drawingml/2006/main" noChangeAspect="1"/>
+            </wp:cNvGraphicFramePr>
+            <a:graphic xmlns:a="http://schemas.openxmlformats.org/drawingml/2006/main">
+              <a:graphicData uri="http://schemas.openxmlformats.org/drawingml/2006/picture">
+                <pic:pic xmlns:pic="http://schemas.openxmlformats.org/drawingml/2006/picture">
+                  <pic:nvPicPr>
+                    <pic:cNvPr id="1425691844" name="Imagen 1" descr="Interfaz de usuario gráfica, Texto&#10;&#10;Descripción generada automáticamente"/>
+                    <pic:cNvPicPr/>
+                  </pic:nvPicPr>
+                  <pic:blipFill>
+                    <a:blip r:embed="rId5"/>
+                    <a:stretch>
+                      <a:fillRect/>
+                    </a:stretch>
+                  </pic:blipFill>
+                  <pic:spPr>
+                    <a:xfrm>
+                      <a:off x="0" y="0"/>
+                      <a:ext cx="5943600" cy="3123565"/>
+                    </a:xfrm>
+                    <a:prstGeom prst="rect">
+                      <a:avLst/>
+                    </a:prstGeom>
+                  </pic:spPr>
+                </pic:pic>
+              </a:graphicData>
+            </a:graphic>
+          </wp:inline>
+        </w:drawing>
+      </w:r>
+    </w:p>
+    <w:p>
+      <w:pPr>
+        <w:spacing w:line="480" w:lineRule="auto"/>
+        <w:rPr>
+          <w:rFonts w:ascii="Aptos" w:hAnsi="Aptos"/>
+          <w:lang w:val="en-US"/>
+        </w:rPr>
+      </w:pPr>
+      <w:r>
+        <w:rPr>
+          <w:rFonts w:ascii="Aptos" w:hAnsi="Aptos"/>
+          <w:lang w:val="en-US"/>
+        </w:rPr>
+        <w:drawing>
+          <wp:inline distT="0" distB="0" distL="0" distR="0" wp14:anchorId="1ECC8185" wp14:editId="7456FAE9">
+            <wp:extent cx="5943600" cy="3126740"/>
+            <wp:effectExtent l="0" t="0" r="0" b="0"/>
+            <wp:docPr id="1655158277" name="Imagen 1" descr="Interfaz de usuario gráfica&#10;&#10;Descripción generada automáticamente"/>
+            <wp:cNvGraphicFramePr>
+              <a:graphicFrameLocks xmlns:a="http://schemas.openxmlformats.org/drawingml/2006/main" noChangeAspect="1"/>
+            </wp:cNvGraphicFramePr>
+            <a:graphic xmlns:a="http://schemas.openxmlformats.org/drawingml/2006/main">
+              <a:graphicData uri="http://schemas.openxmlformats.org/drawingml/2006/picture">
+                <pic:pic xmlns:pic="http://schemas.openxmlformats.org/drawingml/2006/picture">
+                  <pic:nvPicPr>
+                    <pic:cNvPr id="1655158277" name="Imagen 1" descr="Interfaz de usuario gráfica&#10;&#10;Descripción generada automáticamente"/>
+                    <pic:cNvPicPr/>
+                  </pic:nvPicPr>
+                  <pic:blipFill>
+                    <a:blip r:embed="rId6"/>
+                    <a:stretch>
+                      <a:fillRect/>
+                    </a:stretch>
+                  </pic:blipFill>
+                  <pic:spPr>
+                    <a:xfrm>
+                      <a:off x="0" y="0"/>
+                      <a:ext cx="5943600" cy="3126740"/>
+                    </a:xfrm>
+                    <a:prstGeom prst="rect">
+                      <a:avLst/>
+                    </a:prstGeom>
+                  </pic:spPr>
+                </pic:pic>
+              </a:graphicData>
+            </a:graphic>
+          </wp:inline>
+        </w:drawing>
+      </w:r>
+    </w:p>
+    <w:p>
+      <w:pPr>
+        <w:spacing w:line="480" w:lineRule="auto"/>
+        <w:rPr>
+          <w:rFonts w:ascii="Aptos" w:hAnsi="Aptos"/>
+          <w:lang w:val="en-US"/>
+        </w:rPr>
+      </w:pPr>
+      <w:r>
+        <w:rPr>
+          <w:rFonts w:ascii="Aptos" w:hAnsi="Aptos"/>
+          <w:lang w:val="en-US"/>
+        </w:rPr>
+        <w:lastRenderedPageBreak/>
+        <w:drawing>
+          <wp:inline distT="0" distB="0" distL="0" distR="0" wp14:anchorId="22FAA940" wp14:editId="05CC930C">
+            <wp:extent cx="5943600" cy="3133090"/>
+            <wp:effectExtent l="0" t="0" r="0" b="0"/>
+            <wp:docPr id="1863271920" name="Imagen 1" descr="Interfaz de usuario gráfica, Aplicación&#10;&#10;Descripción generada automáticamente"/>
+            <wp:cNvGraphicFramePr>
+              <a:graphicFrameLocks xmlns:a="http://schemas.openxmlformats.org/drawingml/2006/main" noChangeAspect="1"/>
+            </wp:cNvGraphicFramePr>
+            <a:graphic xmlns:a="http://schemas.openxmlformats.org/drawingml/2006/main">
+              <a:graphicData uri="http://schemas.openxmlformats.org/drawingml/2006/picture">
+                <pic:pic xmlns:pic="http://schemas.openxmlformats.org/drawingml/2006/picture">
+                  <pic:nvPicPr>
+                    <pic:cNvPr id="1863271920" name="Imagen 1" descr="Interfaz de usuario gráfica, Aplicación&#10;&#10;Descripción generada automáticamente"/>
+                    <pic:cNvPicPr/>
+                  </pic:nvPicPr>
+                  <pic:blipFill>
+                    <a:blip r:embed="rId7"/>
+                    <a:stretch>
+                      <a:fillRect/>
+                    </a:stretch>
+                  </pic:blipFill>
+                  <pic:spPr>
+                    <a:xfrm>
+                      <a:off x="0" y="0"/>
+                      <a:ext cx="5943600" cy="3133090"/>
+                    </a:xfrm>
+                    <a:prstGeom prst="rect">
+                      <a:avLst/>
+                    </a:prstGeom>
+                  </pic:spPr>
+                </pic:pic>
+              </a:graphicData>
+            </a:graphic>
+          </wp:inline>
+        </w:drawing>
+      </w:r>
     </w:p>
     <w:sectPr>
       <w:pgSz w:w="12240" w:h="15840"/>

</xml_diff>